<commit_message>
Add DSX to howto in word
</commit_message>
<xml_diff>
--- a/nba-real-time-prediction-howto.docx
+++ b/nba-real-time-prediction-howto.docx
@@ -93,71 +93,139 @@
     <w:p/>
     <w:p/>
     <w:p>
-      <w:r>
-        <w:t>This document is written so that the user can reproduce the NBA real time machine learning demo.  The demo consists of 2 parts</w:t>
-      </w:r>
-    </w:p>
-    <w:p>
-      <w:pPr>
-        <w:pStyle w:val="ListBullet"/>
-      </w:pPr>
-      <w:r>
-        <w:t>d</w:t>
-      </w:r>
-      <w:r>
-        <w:t>atascientistworkbench (</w:t>
-      </w:r>
-      <w:r>
+      <w:pPr>
+        <w:spacing w:before="100" w:beforeAutospacing="1" w:after="100" w:afterAutospacing="1"/>
         <w:rPr>
-          <w:b/>
+          <w:rFonts w:ascii="Times New Roman" w:hAnsi="Times New Roman" w:cs="Times New Roman"/>
         </w:rPr>
-        <w:t>DSWB</w:t>
-      </w:r>
-      <w:r>
-        <w:t>) zeppelin notebook for the data scientist</w:t>
-      </w:r>
-    </w:p>
-    <w:p>
-      <w:pPr>
-        <w:pStyle w:val="ListBullet"/>
-      </w:pPr>
-      <w:r>
-        <w:t>Web application d</w:t>
-      </w:r>
-      <w:r>
-        <w:t>esired for user interaction on B</w:t>
-      </w:r>
-      <w:r>
-        <w:t>luemix</w:t>
-      </w:r>
-    </w:p>
-    <w:p>
-      <w:pPr>
-        <w:pStyle w:val="ListBullet"/>
+      </w:pPr>
+      <w:r>
+        <w:rPr>
+          <w:rFonts w:ascii="Times New Roman" w:hAnsi="Times New Roman" w:cs="Times New Roman"/>
+        </w:rPr>
+        <w:t>This document is written so that the user can reproduce the NBA real time machine learning demo. The demo consists of 2 parts:</w:t>
+      </w:r>
+    </w:p>
+    <w:p>
+      <w:pPr>
         <w:numPr>
           <w:ilvl w:val="0"/>
-          <w:numId w:val="0"/>
+          <w:numId w:val="32"/>
         </w:numPr>
-        <w:ind w:left="749"/>
-      </w:pPr>
-    </w:p>
-    <w:p>
-      <w:r>
+        <w:spacing w:before="100" w:beforeAutospacing="1" w:after="100" w:afterAutospacing="1"/>
+        <w:rPr>
+          <w:rFonts w:ascii="Times New Roman" w:hAnsi="Times New Roman" w:cs="Times New Roman"/>
+        </w:rPr>
+      </w:pPr>
+      <w:r>
+        <w:rPr>
+          <w:rFonts w:ascii="Times New Roman" w:hAnsi="Times New Roman" w:cs="Times New Roman"/>
+        </w:rPr>
+        <w:t>Data Analysis &amp; Modelling: We provide two approaches here:</w:t>
+      </w:r>
+    </w:p>
+    <w:p>
+      <w:pPr>
+        <w:numPr>
+          <w:ilvl w:val="1"/>
+          <w:numId w:val="32"/>
+        </w:numPr>
+        <w:spacing w:before="100" w:beforeAutospacing="1" w:after="100" w:afterAutospacing="1"/>
+        <w:rPr>
+          <w:rFonts w:ascii="Times New Roman" w:eastAsia="Times New Roman" w:hAnsi="Times New Roman" w:cs="Times New Roman"/>
+        </w:rPr>
+      </w:pPr>
+      <w:r>
+        <w:rPr>
+          <w:rFonts w:ascii="Times New Roman" w:eastAsia="Times New Roman" w:hAnsi="Times New Roman" w:cs="Times New Roman"/>
+        </w:rPr>
+        <w:t xml:space="preserve">IBM Data Science Experience(DSX): </w:t>
+      </w:r>
+      <w:proofErr w:type="spellStart"/>
+      <w:r>
+        <w:rPr>
+          <w:rFonts w:ascii="Times New Roman" w:eastAsia="Times New Roman" w:hAnsi="Times New Roman" w:cs="Times New Roman"/>
+        </w:rPr>
+        <w:t>RStudio</w:t>
+      </w:r>
+      <w:proofErr w:type="spellEnd"/>
+    </w:p>
+    <w:p>
+      <w:pPr>
+        <w:numPr>
+          <w:ilvl w:val="1"/>
+          <w:numId w:val="32"/>
+        </w:numPr>
+        <w:spacing w:before="100" w:beforeAutospacing="1" w:after="100" w:afterAutospacing="1"/>
+        <w:rPr>
+          <w:rFonts w:ascii="Times New Roman" w:eastAsia="Times New Roman" w:hAnsi="Times New Roman" w:cs="Times New Roman"/>
+        </w:rPr>
+      </w:pPr>
+      <w:r>
+        <w:rPr>
+          <w:rFonts w:ascii="Times New Roman" w:eastAsia="Times New Roman" w:hAnsi="Times New Roman" w:cs="Times New Roman"/>
+        </w:rPr>
+        <w:t>IBM Data Scientist Workbench(DSWB): Zeppelin Notebook for the data scientist</w:t>
+      </w:r>
+    </w:p>
+    <w:p>
+      <w:pPr>
+        <w:numPr>
+          <w:ilvl w:val="0"/>
+          <w:numId w:val="32"/>
+        </w:numPr>
+        <w:spacing w:before="100" w:beforeAutospacing="1" w:after="100" w:afterAutospacing="1"/>
+        <w:rPr>
+          <w:rFonts w:ascii="Times New Roman" w:hAnsi="Times New Roman" w:cs="Times New Roman"/>
+        </w:rPr>
+      </w:pPr>
+      <w:r>
+        <w:rPr>
+          <w:rFonts w:ascii="Times New Roman" w:hAnsi="Times New Roman" w:cs="Times New Roman"/>
+        </w:rPr>
+        <w:t xml:space="preserve">Web application desired for user interaction on </w:t>
+      </w:r>
+      <w:proofErr w:type="spellStart"/>
+      <w:r>
+        <w:rPr>
+          <w:rFonts w:ascii="Times New Roman" w:hAnsi="Times New Roman" w:cs="Times New Roman"/>
+        </w:rPr>
+        <w:t>Bluemix</w:t>
+      </w:r>
+      <w:proofErr w:type="spellEnd"/>
+    </w:p>
+    <w:p>
+      <w:pPr>
+        <w:spacing w:before="100" w:beforeAutospacing="1" w:after="100" w:afterAutospacing="1"/>
+        <w:rPr>
+          <w:rFonts w:ascii="Times New Roman" w:hAnsi="Times New Roman" w:cs="Times New Roman"/>
+        </w:rPr>
+      </w:pPr>
+      <w:r>
+        <w:rPr>
+          <w:rFonts w:ascii="Times New Roman" w:hAnsi="Times New Roman" w:cs="Times New Roman"/>
+        </w:rPr>
         <w:t xml:space="preserve">After the environment is setup, there will be a brief description of the Logistic Regression model that was built, and how it was ‘wired’ into the </w:t>
       </w:r>
-      <w:r>
+      <w:proofErr w:type="spellStart"/>
+      <w:r>
+        <w:rPr>
+          <w:rFonts w:ascii="Times New Roman" w:hAnsi="Times New Roman" w:cs="Times New Roman"/>
+        </w:rPr>
         <w:t>Bluemix</w:t>
       </w:r>
-      <w:r>
-        <w:t xml:space="preserve"> environment.  Upon completion, you will have a full demo environment setup, with a live website.</w:t>
-      </w:r>
-      <w:r>
-        <w:t xml:space="preserve"> </w:t>
+      <w:proofErr w:type="spellEnd"/>
+      <w:r>
+        <w:rPr>
+          <w:rFonts w:ascii="Times New Roman" w:hAnsi="Times New Roman" w:cs="Times New Roman"/>
+        </w:rPr>
+        <w:t xml:space="preserve"> environment. Upon completion, you will have a full demo environment setup, with a live website.</w:t>
       </w:r>
     </w:p>
     <w:p>
       <w:pPr>
         <w:pStyle w:val="Heading1"/>
+        <w:ind w:left="432"/>
       </w:pPr>
       <w:r>
         <w:t>Setup</w:t>
@@ -172,36 +240,746 @@
         <w:t xml:space="preserve"> Environment</w:t>
       </w:r>
     </w:p>
+    <w:p>
+      <w:pPr>
+        <w:pStyle w:val="NormalWeb"/>
+      </w:pPr>
+      <w:r>
+        <w:t xml:space="preserve">The following steps will guide you through the process of setting up Data Science Experience. At the end of this section, you will be able to conduct data analysis and data modelling in </w:t>
+      </w:r>
+      <w:proofErr w:type="spellStart"/>
+      <w:r>
+        <w:t>RStudio</w:t>
+      </w:r>
+      <w:proofErr w:type="spellEnd"/>
+      <w:r>
+        <w:t xml:space="preserve"> integrated within DSX.</w:t>
+      </w:r>
+    </w:p>
+    <w:p>
+      <w:pPr>
+        <w:pStyle w:val="NormalWeb"/>
+        <w:numPr>
+          <w:ilvl w:val="0"/>
+          <w:numId w:val="33"/>
+        </w:numPr>
+      </w:pPr>
+      <w:r>
+        <w:t xml:space="preserve">Download the </w:t>
+      </w:r>
+      <w:hyperlink r:id="rId8" w:history="1">
+        <w:r>
+          <w:rPr>
+            <w:rStyle w:val="Hyperlink"/>
+          </w:rPr>
+          <w:t>project</w:t>
+        </w:r>
+      </w:hyperlink>
+      <w:r>
+        <w:t xml:space="preserve"> from GitHub.</w:t>
+      </w:r>
+    </w:p>
+    <w:p>
+      <w:pPr>
+        <w:pStyle w:val="NormalWeb"/>
+        <w:numPr>
+          <w:ilvl w:val="0"/>
+          <w:numId w:val="33"/>
+        </w:numPr>
+      </w:pPr>
+      <w:r>
+        <w:lastRenderedPageBreak/>
+        <w:t xml:space="preserve">Log in to </w:t>
+      </w:r>
+      <w:hyperlink r:id="rId9" w:history="1">
+        <w:r>
+          <w:rPr>
+            <w:rStyle w:val="Hyperlink"/>
+          </w:rPr>
+          <w:t>DSX</w:t>
+        </w:r>
+      </w:hyperlink>
+      <w:r>
+        <w:t>. (Sign up if you have not done so!)</w:t>
+      </w:r>
+    </w:p>
+    <w:p>
+      <w:pPr>
+        <w:pStyle w:val="NormalWeb"/>
+        <w:ind w:left="720"/>
+      </w:pPr>
+      <w:r>
+        <w:rPr>
+          <w:noProof/>
+        </w:rPr>
+        <w:drawing>
+          <wp:inline distT="0" distB="0" distL="0" distR="0" wp14:anchorId="3DFE029A" wp14:editId="7C67A68C">
+            <wp:extent cx="6071870" cy="1910080"/>
+            <wp:effectExtent l="0" t="0" r="0" b="0"/>
+            <wp:docPr id="2" name="Picture 2"/>
+            <wp:cNvGraphicFramePr>
+              <a:graphicFrameLocks xmlns:a="http://schemas.openxmlformats.org/drawingml/2006/main" noChangeAspect="1"/>
+            </wp:cNvGraphicFramePr>
+            <a:graphic xmlns:a="http://schemas.openxmlformats.org/drawingml/2006/main">
+              <a:graphicData uri="http://schemas.openxmlformats.org/drawingml/2006/picture">
+                <pic:pic xmlns:pic="http://schemas.openxmlformats.org/drawingml/2006/picture">
+                  <pic:nvPicPr>
+                    <pic:cNvPr id="2" name="Screen Shot 2016-09-19 at 2.36.41 PM.png"/>
+                    <pic:cNvPicPr/>
+                  </pic:nvPicPr>
+                  <pic:blipFill>
+                    <a:blip r:embed="rId10" cstate="print">
+                      <a:extLst>
+                        <a:ext uri="{28A0092B-C50C-407E-A947-70E740481C1C}">
+                          <a14:useLocalDpi xmlns:a14="http://schemas.microsoft.com/office/drawing/2010/main" val="0"/>
+                        </a:ext>
+                      </a:extLst>
+                    </a:blip>
+                    <a:stretch>
+                      <a:fillRect/>
+                    </a:stretch>
+                  </pic:blipFill>
+                  <pic:spPr>
+                    <a:xfrm>
+                      <a:off x="0" y="0"/>
+                      <a:ext cx="6071870" cy="1910080"/>
+                    </a:xfrm>
+                    <a:prstGeom prst="rect">
+                      <a:avLst/>
+                    </a:prstGeom>
+                  </pic:spPr>
+                </pic:pic>
+              </a:graphicData>
+            </a:graphic>
+          </wp:inline>
+        </w:drawing>
+      </w:r>
+    </w:p>
+    <w:p>
+      <w:pPr>
+        <w:numPr>
+          <w:ilvl w:val="0"/>
+          <w:numId w:val="34"/>
+        </w:numPr>
+        <w:spacing w:before="100" w:beforeAutospacing="1" w:after="100" w:afterAutospacing="1"/>
+        <w:rPr>
+          <w:rFonts w:ascii="Times New Roman" w:eastAsia="Times New Roman" w:hAnsi="Times New Roman" w:cs="Times New Roman"/>
+        </w:rPr>
+      </w:pPr>
+      <w:r>
+        <w:rPr>
+          <w:rFonts w:ascii="Times New Roman" w:eastAsia="Times New Roman" w:hAnsi="Times New Roman" w:cs="Times New Roman"/>
+        </w:rPr>
+        <w:t>Click</w:t>
+      </w:r>
+      <w:r>
+        <w:rPr>
+          <w:rFonts w:ascii="Times New Roman" w:eastAsia="Times New Roman" w:hAnsi="Times New Roman" w:cs="Times New Roman"/>
+          <w:noProof/>
+        </w:rPr>
+        <w:drawing>
+          <wp:inline distT="0" distB="0" distL="0" distR="0" wp14:anchorId="6FA68FFA" wp14:editId="6B8665A8">
+            <wp:extent cx="380210" cy="273975"/>
+            <wp:effectExtent l="0" t="0" r="1270" b="5715"/>
+            <wp:docPr id="5" name="Picture 5"/>
+            <wp:cNvGraphicFramePr>
+              <a:graphicFrameLocks xmlns:a="http://schemas.openxmlformats.org/drawingml/2006/main" noChangeAspect="1"/>
+            </wp:cNvGraphicFramePr>
+            <a:graphic xmlns:a="http://schemas.openxmlformats.org/drawingml/2006/main">
+              <a:graphicData uri="http://schemas.openxmlformats.org/drawingml/2006/picture">
+                <pic:pic xmlns:pic="http://schemas.openxmlformats.org/drawingml/2006/picture">
+                  <pic:nvPicPr>
+                    <pic:cNvPr id="5" name="Screen Shot 2016-09-19 at 2.45.36 PM.png"/>
+                    <pic:cNvPicPr/>
+                  </pic:nvPicPr>
+                  <pic:blipFill>
+                    <a:blip r:embed="rId11" cstate="print">
+                      <a:extLst>
+                        <a:ext uri="{28A0092B-C50C-407E-A947-70E740481C1C}">
+                          <a14:useLocalDpi xmlns:a14="http://schemas.microsoft.com/office/drawing/2010/main" val="0"/>
+                        </a:ext>
+                      </a:extLst>
+                    </a:blip>
+                    <a:stretch>
+                      <a:fillRect/>
+                    </a:stretch>
+                  </pic:blipFill>
+                  <pic:spPr>
+                    <a:xfrm>
+                      <a:off x="0" y="0"/>
+                      <a:ext cx="396827" cy="285949"/>
+                    </a:xfrm>
+                    <a:prstGeom prst="rect">
+                      <a:avLst/>
+                    </a:prstGeom>
+                  </pic:spPr>
+                </pic:pic>
+              </a:graphicData>
+            </a:graphic>
+          </wp:inline>
+        </w:drawing>
+      </w:r>
+      <w:r>
+        <w:rPr>
+          <w:rFonts w:ascii="Times New Roman" w:eastAsia="Times New Roman" w:hAnsi="Times New Roman" w:cs="Times New Roman"/>
+        </w:rPr>
+        <w:t xml:space="preserve"> to show the hidden si</w:t>
+      </w:r>
+      <w:r>
+        <w:rPr>
+          <w:rFonts w:ascii="Times New Roman" w:eastAsia="Times New Roman" w:hAnsi="Times New Roman" w:cs="Times New Roman"/>
+        </w:rPr>
+        <w:t xml:space="preserve">de panel on the left and open </w:t>
+      </w:r>
+      <w:proofErr w:type="spellStart"/>
+      <w:r>
+        <w:rPr>
+          <w:rFonts w:ascii="Times New Roman" w:eastAsia="Times New Roman" w:hAnsi="Times New Roman" w:cs="Times New Roman"/>
+        </w:rPr>
+        <w:t>R</w:t>
+      </w:r>
+      <w:r>
+        <w:rPr>
+          <w:rFonts w:ascii="Times New Roman" w:eastAsia="Times New Roman" w:hAnsi="Times New Roman" w:cs="Times New Roman"/>
+        </w:rPr>
+        <w:t>Studio</w:t>
+      </w:r>
+      <w:proofErr w:type="spellEnd"/>
+      <w:r>
+        <w:rPr>
+          <w:rFonts w:ascii="Times New Roman" w:eastAsia="Times New Roman" w:hAnsi="Times New Roman" w:cs="Times New Roman"/>
+        </w:rPr>
+        <w:t>.</w:t>
+      </w:r>
+    </w:p>
+    <w:p>
+      <w:r>
+        <w:rPr>
+          <w:noProof/>
+        </w:rPr>
+        <w:drawing>
+          <wp:inline distT="0" distB="0" distL="0" distR="0" wp14:anchorId="416CC400" wp14:editId="5BA5D445">
+            <wp:extent cx="6071870" cy="3382010"/>
+            <wp:effectExtent l="0" t="0" r="0" b="0"/>
+            <wp:docPr id="6" name="Picture 6"/>
+            <wp:cNvGraphicFramePr>
+              <a:graphicFrameLocks xmlns:a="http://schemas.openxmlformats.org/drawingml/2006/main" noChangeAspect="1"/>
+            </wp:cNvGraphicFramePr>
+            <a:graphic xmlns:a="http://schemas.openxmlformats.org/drawingml/2006/main">
+              <a:graphicData uri="http://schemas.openxmlformats.org/drawingml/2006/picture">
+                <pic:pic xmlns:pic="http://schemas.openxmlformats.org/drawingml/2006/picture">
+                  <pic:nvPicPr>
+                    <pic:cNvPr id="6" name="Screen Shot 2016-09-19 at 2.39.58 PM.png"/>
+                    <pic:cNvPicPr/>
+                  </pic:nvPicPr>
+                  <pic:blipFill>
+                    <a:blip r:embed="rId12" cstate="print">
+                      <a:extLst>
+                        <a:ext uri="{28A0092B-C50C-407E-A947-70E740481C1C}">
+                          <a14:useLocalDpi xmlns:a14="http://schemas.microsoft.com/office/drawing/2010/main" val="0"/>
+                        </a:ext>
+                      </a:extLst>
+                    </a:blip>
+                    <a:stretch>
+                      <a:fillRect/>
+                    </a:stretch>
+                  </pic:blipFill>
+                  <pic:spPr>
+                    <a:xfrm>
+                      <a:off x="0" y="0"/>
+                      <a:ext cx="6071870" cy="3382010"/>
+                    </a:xfrm>
+                    <a:prstGeom prst="rect">
+                      <a:avLst/>
+                    </a:prstGeom>
+                  </pic:spPr>
+                </pic:pic>
+              </a:graphicData>
+            </a:graphic>
+          </wp:inline>
+        </w:drawing>
+      </w:r>
+    </w:p>
     <w:p/>
     <w:p>
       <w:pPr>
-        <w:pStyle w:val="Note"/>
-      </w:pPr>
-      <w:r>
-        <w:t>this is a test note</w:t>
+        <w:numPr>
+          <w:ilvl w:val="0"/>
+          <w:numId w:val="35"/>
+        </w:numPr>
+        <w:spacing w:before="100" w:beforeAutospacing="1" w:after="100" w:afterAutospacing="1"/>
+        <w:rPr>
+          <w:rFonts w:ascii="Times New Roman" w:eastAsia="Times New Roman" w:hAnsi="Times New Roman" w:cs="Times New Roman"/>
+        </w:rPr>
+      </w:pPr>
+      <w:r>
+        <w:rPr>
+          <w:rFonts w:ascii="Times New Roman" w:eastAsia="Times New Roman" w:hAnsi="Times New Roman" w:cs="Times New Roman"/>
+        </w:rPr>
+        <w:t xml:space="preserve">It only takes a few seconds for the </w:t>
+      </w:r>
+      <w:proofErr w:type="spellStart"/>
+      <w:r>
+        <w:rPr>
+          <w:rFonts w:ascii="Times New Roman" w:eastAsia="Times New Roman" w:hAnsi="Times New Roman" w:cs="Times New Roman"/>
+        </w:rPr>
+        <w:t>RStudio</w:t>
+      </w:r>
+      <w:proofErr w:type="spellEnd"/>
+      <w:r>
+        <w:rPr>
+          <w:rFonts w:ascii="Times New Roman" w:eastAsia="Times New Roman" w:hAnsi="Times New Roman" w:cs="Times New Roman"/>
+        </w:rPr>
+        <w:t xml:space="preserve"> to set up. Click upload and use browse to find the </w:t>
+      </w:r>
+      <w:r>
+        <w:rPr>
+          <w:rFonts w:ascii="Times New Roman" w:eastAsia="Times New Roman" w:hAnsi="Times New Roman" w:cs="Times New Roman"/>
+        </w:rPr>
+        <w:t>.zip file you have just downloa</w:t>
+      </w:r>
+      <w:r>
+        <w:rPr>
+          <w:rFonts w:ascii="Times New Roman" w:eastAsia="Times New Roman" w:hAnsi="Times New Roman" w:cs="Times New Roman"/>
+        </w:rPr>
+        <w:t>d and then click OK.</w:t>
+      </w:r>
+    </w:p>
+    <w:p>
+      <w:pPr>
+        <w:spacing w:before="100" w:beforeAutospacing="1" w:after="100" w:afterAutospacing="1"/>
+        <w:ind w:left="720"/>
+        <w:rPr>
+          <w:rFonts w:ascii="Times New Roman" w:eastAsia="Times New Roman" w:hAnsi="Times New Roman" w:cs="Times New Roman"/>
+        </w:rPr>
+      </w:pPr>
+      <w:r>
+        <w:rPr>
+          <w:rFonts w:ascii="Times New Roman" w:eastAsia="Times New Roman" w:hAnsi="Times New Roman" w:cs="Times New Roman"/>
+          <w:noProof/>
+        </w:rPr>
+        <w:lastRenderedPageBreak/>
+        <w:drawing>
+          <wp:anchor distT="0" distB="0" distL="114300" distR="114300" simplePos="0" relativeHeight="251663360" behindDoc="0" locked="0" layoutInCell="1" allowOverlap="1" wp14:anchorId="506AFA87" wp14:editId="7B63329C">
+            <wp:simplePos x="0" y="0"/>
+            <wp:positionH relativeFrom="margin">
+              <wp:align>center</wp:align>
+            </wp:positionH>
+            <wp:positionV relativeFrom="margin">
+              <wp:align>top</wp:align>
+            </wp:positionV>
+            <wp:extent cx="6071870" cy="3310890"/>
+            <wp:effectExtent l="0" t="0" r="0" b="0"/>
+            <wp:wrapSquare wrapText="bothSides"/>
+            <wp:docPr id="7" name="Picture 7"/>
+            <wp:cNvGraphicFramePr>
+              <a:graphicFrameLocks xmlns:a="http://schemas.openxmlformats.org/drawingml/2006/main" noChangeAspect="1"/>
+            </wp:cNvGraphicFramePr>
+            <a:graphic xmlns:a="http://schemas.openxmlformats.org/drawingml/2006/main">
+              <a:graphicData uri="http://schemas.openxmlformats.org/drawingml/2006/picture">
+                <pic:pic xmlns:pic="http://schemas.openxmlformats.org/drawingml/2006/picture">
+                  <pic:nvPicPr>
+                    <pic:cNvPr id="7" name="Screen Shot 2016-09-19 at 3.06.38 PM.png"/>
+                    <pic:cNvPicPr/>
+                  </pic:nvPicPr>
+                  <pic:blipFill>
+                    <a:blip r:embed="rId13" cstate="print">
+                      <a:extLst>
+                        <a:ext uri="{28A0092B-C50C-407E-A947-70E740481C1C}">
+                          <a14:useLocalDpi xmlns:a14="http://schemas.microsoft.com/office/drawing/2010/main" val="0"/>
+                        </a:ext>
+                      </a:extLst>
+                    </a:blip>
+                    <a:stretch>
+                      <a:fillRect/>
+                    </a:stretch>
+                  </pic:blipFill>
+                  <pic:spPr>
+                    <a:xfrm>
+                      <a:off x="0" y="0"/>
+                      <a:ext cx="6071870" cy="3310890"/>
+                    </a:xfrm>
+                    <a:prstGeom prst="rect">
+                      <a:avLst/>
+                    </a:prstGeom>
+                  </pic:spPr>
+                </pic:pic>
+              </a:graphicData>
+            </a:graphic>
+          </wp:anchor>
+        </w:drawing>
+      </w:r>
+    </w:p>
+    <w:p>
+      <w:r>
+        <w:rPr>
+          <w:noProof/>
+        </w:rPr>
+        <w:drawing>
+          <wp:inline distT="0" distB="0" distL="0" distR="0" wp14:anchorId="66A72770" wp14:editId="4B7E53B3">
+            <wp:extent cx="6071870" cy="3888105"/>
+            <wp:effectExtent l="0" t="0" r="0" b="0"/>
+            <wp:docPr id="13" name="Picture 13"/>
+            <wp:cNvGraphicFramePr>
+              <a:graphicFrameLocks xmlns:a="http://schemas.openxmlformats.org/drawingml/2006/main" noChangeAspect="1"/>
+            </wp:cNvGraphicFramePr>
+            <a:graphic xmlns:a="http://schemas.openxmlformats.org/drawingml/2006/main">
+              <a:graphicData uri="http://schemas.openxmlformats.org/drawingml/2006/picture">
+                <pic:pic xmlns:pic="http://schemas.openxmlformats.org/drawingml/2006/picture">
+                  <pic:nvPicPr>
+                    <pic:cNvPr id="13" name="Screen Shot 2016-09-19 at 3.20.19 PM.png"/>
+                    <pic:cNvPicPr/>
+                  </pic:nvPicPr>
+                  <pic:blipFill>
+                    <a:blip r:embed="rId14">
+                      <a:extLst>
+                        <a:ext uri="{28A0092B-C50C-407E-A947-70E740481C1C}">
+                          <a14:useLocalDpi xmlns:a14="http://schemas.microsoft.com/office/drawing/2010/main" val="0"/>
+                        </a:ext>
+                      </a:extLst>
+                    </a:blip>
+                    <a:stretch>
+                      <a:fillRect/>
+                    </a:stretch>
+                  </pic:blipFill>
+                  <pic:spPr>
+                    <a:xfrm>
+                      <a:off x="0" y="0"/>
+                      <a:ext cx="6071870" cy="3888105"/>
+                    </a:xfrm>
+                    <a:prstGeom prst="rect">
+                      <a:avLst/>
+                    </a:prstGeom>
+                  </pic:spPr>
+                </pic:pic>
+              </a:graphicData>
+            </a:graphic>
+          </wp:inline>
+        </w:drawing>
+      </w:r>
+    </w:p>
+    <w:p>
+      <w:pPr>
+        <w:rPr>
+          <w:rFonts w:ascii="Times New Roman" w:eastAsia="Times New Roman" w:hAnsi="Times New Roman" w:cs="Times New Roman"/>
+        </w:rPr>
+      </w:pPr>
+    </w:p>
+    <w:p>
+      <w:pPr>
+        <w:rPr>
+          <w:rFonts w:ascii="Times New Roman" w:eastAsia="Times New Roman" w:hAnsi="Times New Roman" w:cs="Times New Roman"/>
+        </w:rPr>
+      </w:pPr>
+      <w:r>
+        <w:rPr>
+          <w:rFonts w:ascii="Times New Roman" w:eastAsia="Times New Roman" w:hAnsi="Times New Roman" w:cs="Times New Roman"/>
+        </w:rPr>
+        <w:t>The uploaded file will be shown as following.</w:t>
+      </w:r>
+    </w:p>
+    <w:p>
+      <w:pPr>
+        <w:rPr>
+          <w:rFonts w:ascii="Times New Roman" w:eastAsia="Times New Roman" w:hAnsi="Times New Roman" w:cs="Times New Roman"/>
+        </w:rPr>
+      </w:pPr>
+      <w:r>
+        <w:rPr>
+          <w:rFonts w:ascii="Times New Roman" w:eastAsia="Times New Roman" w:hAnsi="Times New Roman" w:cs="Times New Roman"/>
+          <w:noProof/>
+        </w:rPr>
+        <w:lastRenderedPageBreak/>
+        <w:drawing>
+          <wp:inline distT="0" distB="0" distL="0" distR="0" wp14:anchorId="47E3256D" wp14:editId="3FAE95F9">
+            <wp:extent cx="6071870" cy="2122805"/>
+            <wp:effectExtent l="0" t="0" r="0" b="10795"/>
+            <wp:docPr id="16" name="Picture 16"/>
+            <wp:cNvGraphicFramePr>
+              <a:graphicFrameLocks xmlns:a="http://schemas.openxmlformats.org/drawingml/2006/main" noChangeAspect="1"/>
+            </wp:cNvGraphicFramePr>
+            <a:graphic xmlns:a="http://schemas.openxmlformats.org/drawingml/2006/main">
+              <a:graphicData uri="http://schemas.openxmlformats.org/drawingml/2006/picture">
+                <pic:pic xmlns:pic="http://schemas.openxmlformats.org/drawingml/2006/picture">
+                  <pic:nvPicPr>
+                    <pic:cNvPr id="16" name="Screen Shot 2016-09-19 at 3.23.35 PM.png"/>
+                    <pic:cNvPicPr/>
+                  </pic:nvPicPr>
+                  <pic:blipFill>
+                    <a:blip r:embed="rId15">
+                      <a:extLst>
+                        <a:ext uri="{28A0092B-C50C-407E-A947-70E740481C1C}">
+                          <a14:useLocalDpi xmlns:a14="http://schemas.microsoft.com/office/drawing/2010/main" val="0"/>
+                        </a:ext>
+                      </a:extLst>
+                    </a:blip>
+                    <a:stretch>
+                      <a:fillRect/>
+                    </a:stretch>
+                  </pic:blipFill>
+                  <pic:spPr>
+                    <a:xfrm>
+                      <a:off x="0" y="0"/>
+                      <a:ext cx="6071870" cy="2122805"/>
+                    </a:xfrm>
+                    <a:prstGeom prst="rect">
+                      <a:avLst/>
+                    </a:prstGeom>
+                  </pic:spPr>
+                </pic:pic>
+              </a:graphicData>
+            </a:graphic>
+          </wp:inline>
+        </w:drawing>
       </w:r>
     </w:p>
     <w:p/>
     <w:p>
-      <w:r>
-        <w:t>this is regular text</w:t>
-      </w:r>
-      <w:bookmarkStart w:id="0" w:name="_GoBack"/>
-      <w:bookmarkEnd w:id="0"/>
-    </w:p>
-    <w:p>
-      <w:pPr>
-        <w:pStyle w:val="Heading1"/>
-      </w:pPr>
-      <w:r>
-        <w:lastRenderedPageBreak/>
-        <w:t>Setup the DSWB Environment</w:t>
+      <w:pPr>
+        <w:pStyle w:val="ListParagraph"/>
+        <w:numPr>
+          <w:ilvl w:val="0"/>
+          <w:numId w:val="35"/>
+        </w:numPr>
+        <w:rPr>
+          <w:rFonts w:ascii="Times New Roman" w:eastAsia="Times New Roman" w:hAnsi="Times New Roman" w:cs="Times New Roman"/>
+        </w:rPr>
+      </w:pPr>
+      <w:r>
+        <w:rPr>
+          <w:rFonts w:ascii="Times New Roman" w:eastAsia="Times New Roman" w:hAnsi="Times New Roman" w:cs="Times New Roman"/>
+        </w:rPr>
+        <w:t xml:space="preserve">Open </w:t>
+      </w:r>
+      <w:r>
+        <w:rPr>
+          <w:rFonts w:ascii="Times New Roman" w:eastAsia="Times New Roman" w:hAnsi="Times New Roman" w:cs="Times New Roman"/>
+          <w:b/>
+          <w:bCs/>
+        </w:rPr>
+        <w:t>NBA_Data_Wrangling_v</w:t>
+      </w:r>
+      <w:proofErr w:type="gramStart"/>
+      <w:r>
+        <w:rPr>
+          <w:rFonts w:ascii="Times New Roman" w:eastAsia="Times New Roman" w:hAnsi="Times New Roman" w:cs="Times New Roman"/>
+          <w:b/>
+          <w:bCs/>
+        </w:rPr>
+        <w:t>2.Rmd</w:t>
+      </w:r>
+      <w:proofErr w:type="gramEnd"/>
+      <w:r>
+        <w:rPr>
+          <w:rFonts w:ascii="Times New Roman" w:eastAsia="Times New Roman" w:hAnsi="Times New Roman" w:cs="Times New Roman"/>
+        </w:rPr>
+        <w:t xml:space="preserve"> in the folder </w:t>
+      </w:r>
+      <w:r>
+        <w:rPr>
+          <w:rFonts w:ascii="Times New Roman" w:eastAsia="Times New Roman" w:hAnsi="Times New Roman" w:cs="Times New Roman"/>
+          <w:i/>
+          <w:iCs/>
+        </w:rPr>
+        <w:t>/</w:t>
+      </w:r>
+      <w:proofErr w:type="spellStart"/>
+      <w:r>
+        <w:rPr>
+          <w:rFonts w:ascii="Times New Roman" w:eastAsia="Times New Roman" w:hAnsi="Times New Roman" w:cs="Times New Roman"/>
+          <w:i/>
+          <w:iCs/>
+        </w:rPr>
+        <w:t>nba</w:t>
+      </w:r>
+      <w:proofErr w:type="spellEnd"/>
+      <w:r>
+        <w:rPr>
+          <w:rFonts w:ascii="Times New Roman" w:eastAsia="Times New Roman" w:hAnsi="Times New Roman" w:cs="Times New Roman"/>
+          <w:i/>
+          <w:iCs/>
+        </w:rPr>
+        <w:t>-</w:t>
+      </w:r>
+      <w:proofErr w:type="spellStart"/>
+      <w:r>
+        <w:rPr>
+          <w:rFonts w:ascii="Times New Roman" w:eastAsia="Times New Roman" w:hAnsi="Times New Roman" w:cs="Times New Roman"/>
+          <w:i/>
+          <w:iCs/>
+        </w:rPr>
+        <w:t>rt</w:t>
+      </w:r>
+      <w:proofErr w:type="spellEnd"/>
+      <w:r>
+        <w:rPr>
+          <w:rFonts w:ascii="Times New Roman" w:eastAsia="Times New Roman" w:hAnsi="Times New Roman" w:cs="Times New Roman"/>
+          <w:i/>
+          <w:iCs/>
+        </w:rPr>
+        <w:t>-prediction/</w:t>
+      </w:r>
+      <w:proofErr w:type="spellStart"/>
+      <w:r>
+        <w:rPr>
+          <w:rFonts w:ascii="Times New Roman" w:eastAsia="Times New Roman" w:hAnsi="Times New Roman" w:cs="Times New Roman"/>
+          <w:i/>
+          <w:iCs/>
+        </w:rPr>
+        <w:t>DSX_NBA_Demo_in_R</w:t>
+      </w:r>
+      <w:proofErr w:type="spellEnd"/>
+      <w:r>
+        <w:rPr>
+          <w:rFonts w:ascii="Times New Roman" w:eastAsia="Times New Roman" w:hAnsi="Times New Roman" w:cs="Times New Roman"/>
+        </w:rPr>
+        <w:t xml:space="preserve">. And click </w:t>
+      </w:r>
+      <w:r>
+        <w:rPr>
+          <w:rFonts w:ascii="Times New Roman" w:eastAsia="Times New Roman" w:hAnsi="Times New Roman" w:cs="Times New Roman"/>
+          <w:b/>
+          <w:bCs/>
+        </w:rPr>
+        <w:t>Knit HTML</w:t>
+      </w:r>
+      <w:r>
+        <w:rPr>
+          <w:rFonts w:ascii="Times New Roman" w:eastAsia="Times New Roman" w:hAnsi="Times New Roman" w:cs="Times New Roman"/>
+        </w:rPr>
+        <w:t xml:space="preserve"> you will get the webpage as we have presented. If there pops up any windows asking for package updates, just click yes.</w:t>
+      </w:r>
+      <w:r>
+        <w:rPr>
+          <w:rFonts w:ascii="Times New Roman" w:eastAsia="Times New Roman" w:hAnsi="Times New Roman" w:cs="Times New Roman"/>
+        </w:rPr>
+        <w:br/>
+        <w:t xml:space="preserve">Open </w:t>
+      </w:r>
+      <w:r>
+        <w:rPr>
+          <w:rFonts w:ascii="Times New Roman" w:eastAsia="Times New Roman" w:hAnsi="Times New Roman" w:cs="Times New Roman"/>
+          <w:b/>
+          <w:bCs/>
+        </w:rPr>
+        <w:t>NBA_Logistic_Regression_v2.Rmd</w:t>
+      </w:r>
+      <w:r>
+        <w:rPr>
+          <w:rFonts w:ascii="Times New Roman" w:eastAsia="Times New Roman" w:hAnsi="Times New Roman" w:cs="Times New Roman"/>
+        </w:rPr>
+        <w:t xml:space="preserve"> if you want to run data modelling session.</w:t>
+      </w:r>
+    </w:p>
+    <w:p>
+      <w:pPr>
+        <w:ind w:left="360"/>
+        <w:rPr>
+          <w:rFonts w:ascii="Times New Roman" w:eastAsia="Times New Roman" w:hAnsi="Times New Roman" w:cs="Times New Roman"/>
+        </w:rPr>
+      </w:pPr>
+      <w:r>
+        <w:rPr>
+          <w:rFonts w:ascii="Times New Roman" w:eastAsia="Times New Roman" w:hAnsi="Times New Roman" w:cs="Times New Roman"/>
+          <w:noProof/>
+        </w:rPr>
+        <w:drawing>
+          <wp:inline distT="0" distB="0" distL="0" distR="0" wp14:anchorId="0FD45E93" wp14:editId="31F56764">
+            <wp:extent cx="6071870" cy="3093085"/>
+            <wp:effectExtent l="0" t="0" r="0" b="5715"/>
+            <wp:docPr id="17" name="Picture 17"/>
+            <wp:cNvGraphicFramePr>
+              <a:graphicFrameLocks xmlns:a="http://schemas.openxmlformats.org/drawingml/2006/main" noChangeAspect="1"/>
+            </wp:cNvGraphicFramePr>
+            <a:graphic xmlns:a="http://schemas.openxmlformats.org/drawingml/2006/main">
+              <a:graphicData uri="http://schemas.openxmlformats.org/drawingml/2006/picture">
+                <pic:pic xmlns:pic="http://schemas.openxmlformats.org/drawingml/2006/picture">
+                  <pic:nvPicPr>
+                    <pic:cNvPr id="17" name="Screen Shot 2016-09-19 at 5.01.27 PM.png"/>
+                    <pic:cNvPicPr/>
+                  </pic:nvPicPr>
+                  <pic:blipFill>
+                    <a:blip r:embed="rId16" cstate="print">
+                      <a:extLst>
+                        <a:ext uri="{28A0092B-C50C-407E-A947-70E740481C1C}">
+                          <a14:useLocalDpi xmlns:a14="http://schemas.microsoft.com/office/drawing/2010/main" val="0"/>
+                        </a:ext>
+                      </a:extLst>
+                    </a:blip>
+                    <a:stretch>
+                      <a:fillRect/>
+                    </a:stretch>
+                  </pic:blipFill>
+                  <pic:spPr>
+                    <a:xfrm>
+                      <a:off x="0" y="0"/>
+                      <a:ext cx="6071870" cy="3093085"/>
+                    </a:xfrm>
+                    <a:prstGeom prst="rect">
+                      <a:avLst/>
+                    </a:prstGeom>
+                  </pic:spPr>
+                </pic:pic>
+              </a:graphicData>
+            </a:graphic>
+          </wp:inline>
+        </w:drawing>
       </w:r>
     </w:p>
     <w:p/>
     <w:p/>
     <w:p>
-      <w:r>
+      <w:pPr>
+        <w:pStyle w:val="Note"/>
+      </w:pPr>
+      <w:r>
+        <w:t xml:space="preserve">We use </w:t>
+      </w:r>
+      <w:proofErr w:type="spellStart"/>
+      <w:r>
+        <w:t>Rmarkdown</w:t>
+      </w:r>
+      <w:proofErr w:type="spellEnd"/>
+      <w:r>
+        <w:t xml:space="preserve"> for reporting purpose. You can directly run R codes in the chunks to conduct data analysis. There is more documentation within the </w:t>
+      </w:r>
+      <w:proofErr w:type="spellStart"/>
+      <w:r>
+        <w:t>Rmarkdown</w:t>
+      </w:r>
+      <w:proofErr w:type="spellEnd"/>
+      <w:r>
+        <w:t xml:space="preserve"> file</w:t>
+      </w:r>
+      <w:proofErr w:type="gramStart"/>
+      <w:r>
+        <w:t>(.</w:t>
+      </w:r>
+      <w:proofErr w:type="spellStart"/>
+      <w:r>
+        <w:t>Rmd</w:t>
+      </w:r>
+      <w:proofErr w:type="spellEnd"/>
+      <w:proofErr w:type="gramEnd"/>
+      <w:r>
+        <w:t>) to guide you through that portion of the demo.</w:t>
+      </w:r>
+    </w:p>
+    <w:p/>
+    <w:p>
+      <w:pPr>
+        <w:pStyle w:val="Heading1"/>
+        <w:ind w:left="432"/>
+      </w:pPr>
+      <w:r>
+        <w:t>Setup the DSWB Environment</w:t>
+      </w:r>
+    </w:p>
+    <w:p/>
+    <w:p/>
+    <w:p>
+      <w:r>
+        <w:lastRenderedPageBreak/>
         <w:t xml:space="preserve">The following steps will guide you through the process of setting up </w:t>
       </w:r>
       <w:proofErr w:type="spellStart"/>
@@ -221,7 +999,7 @@
       <w:r>
         <w:t xml:space="preserve">download </w:t>
       </w:r>
-      <w:hyperlink r:id="rId8" w:history="1">
+      <w:hyperlink r:id="rId17" w:history="1">
         <w:r>
           <w:rPr>
             <w:rStyle w:val="Hyperlink"/>
@@ -231,7 +1009,7 @@
           <w:t>https://</w:t>
         </w:r>
       </w:hyperlink>
-      <w:hyperlink r:id="rId9" w:history="1">
+      <w:hyperlink r:id="rId18" w:history="1">
         <w:r>
           <w:rPr>
             <w:rStyle w:val="Hyperlink"/>
@@ -371,7 +1149,7 @@
                     <pic:cNvPicPr/>
                   </pic:nvPicPr>
                   <pic:blipFill>
-                    <a:blip r:embed="rId10">
+                    <a:blip r:embed="rId19">
                       <a:extLst>
                         <a:ext uri="{28A0092B-C50C-407E-A947-70E740481C1C}">
                           <a14:useLocalDpi xmlns:a14="http://schemas.microsoft.com/office/drawing/2010/main" val="0"/>
@@ -440,7 +1218,7 @@
                     <pic:cNvPicPr/>
                   </pic:nvPicPr>
                   <pic:blipFill>
-                    <a:blip r:embed="rId11">
+                    <a:blip r:embed="rId20">
                       <a:extLst>
                         <a:ext uri="{28A0092B-C50C-407E-A947-70E740481C1C}">
                           <a14:useLocalDpi xmlns:a14="http://schemas.microsoft.com/office/drawing/2010/main" val="0"/>
@@ -511,6 +1289,7 @@
     <w:p/>
     <w:p>
       <w:r>
+        <w:lastRenderedPageBreak/>
         <w:t xml:space="preserve">The notebooks are organized into 3 </w:t>
       </w:r>
       <w:proofErr w:type="gramStart"/>
@@ -521,9 +1300,6 @@
     </w:p>
     <w:p/>
     <w:p>
-      <w:r>
-        <w:t xml:space="preserve"> </w:t>
-      </w:r>
       <w:r>
         <w:t>NBA-Predictions-1-DataWrangling-V</w:t>
       </w:r>
@@ -595,6 +1371,7 @@
     <w:p>
       <w:pPr>
         <w:pStyle w:val="Heading1"/>
+        <w:ind w:left="432"/>
       </w:pPr>
       <w:r>
         <w:t xml:space="preserve">Reproduce the </w:t>
@@ -609,6 +1386,7 @@
     <w:p>
       <w:pPr>
         <w:pStyle w:val="Heading2"/>
+        <w:ind w:left="576"/>
       </w:pPr>
       <w:r>
         <w:t>Software pre-requisites</w:t>
@@ -621,7 +1399,7 @@
       <w:r>
         <w:t xml:space="preserve">Install Node Package Manager (npm) - </w:t>
       </w:r>
-      <w:hyperlink r:id="rId12" w:history="1">
+      <w:hyperlink r:id="rId21" w:history="1">
         <w:r>
           <w:rPr>
             <w:rStyle w:val="Hyperlink"/>
@@ -629,7 +1407,7 @@
           <w:t>https://</w:t>
         </w:r>
       </w:hyperlink>
-      <w:hyperlink r:id="rId13" w:history="1">
+      <w:hyperlink r:id="rId22" w:history="1">
         <w:r>
           <w:rPr>
             <w:rStyle w:val="Hyperlink"/>
@@ -659,6 +1437,7 @@
     <w:p>
       <w:pPr>
         <w:pStyle w:val="Heading2"/>
+        <w:ind w:left="576"/>
       </w:pPr>
       <w:r>
         <w:t xml:space="preserve">Bluemix Configuration and Setup </w:t>
@@ -692,6 +1471,7 @@
     <w:p>
       <w:pPr>
         <w:pStyle w:val="Heading3"/>
+        <w:ind w:left="720"/>
       </w:pPr>
       <w:r>
         <w:t>Install Node.js Framework</w:t>
@@ -720,7 +1500,7 @@
                     <pic:cNvPicPr/>
                   </pic:nvPicPr>
                   <pic:blipFill>
-                    <a:blip r:embed="rId14"/>
+                    <a:blip r:embed="rId23"/>
                     <a:stretch>
                       <a:fillRect/>
                     </a:stretch>
@@ -748,6 +1528,7 @@
     <w:p>
       <w:pPr>
         <w:pStyle w:val="Heading3"/>
+        <w:ind w:left="720"/>
       </w:pPr>
       <w:r>
         <w:t>Customize our</w:t>
@@ -805,7 +1586,7 @@
                     <pic:cNvPicPr/>
                   </pic:nvPicPr>
                   <pic:blipFill>
-                    <a:blip r:embed="rId15"/>
+                    <a:blip r:embed="rId24"/>
                     <a:stretch>
                       <a:fillRect/>
                     </a:stretch>
@@ -1385,6 +2166,7 @@
     <w:p>
       <w:pPr>
         <w:pStyle w:val="Heading3"/>
+        <w:ind w:left="720"/>
       </w:pPr>
       <w:r>
         <w:t>Test our</w:t>
@@ -1464,7 +2246,7 @@
                     <pic:cNvPicPr/>
                   </pic:nvPicPr>
                   <pic:blipFill>
-                    <a:blip r:embed="rId16" cstate="print">
+                    <a:blip r:embed="rId25" cstate="print">
                       <a:extLst>
                         <a:ext uri="{28A0092B-C50C-407E-A947-70E740481C1C}">
                           <a14:useLocalDpi xmlns:a14="http://schemas.microsoft.com/office/drawing/2010/main" val="0"/>
@@ -1500,6 +2282,7 @@
     <w:p>
       <w:pPr>
         <w:pStyle w:val="Heading3"/>
+        <w:ind w:left="720"/>
       </w:pPr>
       <w:r>
         <w:t xml:space="preserve">Node.js </w:t>
@@ -1545,7 +2328,7 @@
                     <pic:cNvPicPr/>
                   </pic:nvPicPr>
                   <pic:blipFill>
-                    <a:blip r:embed="rId17"/>
+                    <a:blip r:embed="rId26"/>
                     <a:stretch>
                       <a:fillRect/>
                     </a:stretch>
@@ -1569,6 +2352,7 @@
     <w:p>
       <w:pPr>
         <w:pStyle w:val="Heading3"/>
+        <w:ind w:left="720"/>
       </w:pPr>
       <w:r>
         <w:t xml:space="preserve">Code layout </w:t>
@@ -1671,7 +2455,7 @@
                     <pic:cNvPicPr/>
                   </pic:nvPicPr>
                   <pic:blipFill>
-                    <a:blip r:embed="rId18"/>
+                    <a:blip r:embed="rId27"/>
                     <a:stretch>
                       <a:fillRect/>
                     </a:stretch>
@@ -1714,7 +2498,15 @@
       </w:r>
       <w:proofErr w:type="spellEnd"/>
       <w:r>
-        <w:t>="return handleClick(</w:t>
+        <w:t xml:space="preserve">="return </w:t>
+      </w:r>
+      <w:proofErr w:type="spellStart"/>
+      <w:r>
+        <w:t>handleClick</w:t>
+      </w:r>
+      <w:proofErr w:type="spellEnd"/>
+      <w:r>
+        <w:t>(</w:t>
       </w:r>
       <w:proofErr w:type="gramStart"/>
       <w:r>
@@ -1756,6 +2548,7 @@
     <w:p>
       <w:pPr>
         <w:pStyle w:val="Heading3"/>
+        <w:ind w:left="720"/>
       </w:pPr>
       <w:r>
         <w:t>Code Modification</w:t>
@@ -1794,7 +2587,7 @@
                     <pic:cNvPicPr/>
                   </pic:nvPicPr>
                   <pic:blipFill>
-                    <a:blip r:embed="rId19"/>
+                    <a:blip r:embed="rId28"/>
                     <a:stretch>
                       <a:fillRect/>
                     </a:stretch>
@@ -1930,6 +2723,7 @@
     <w:p>
       <w:pPr>
         <w:pStyle w:val="Heading1"/>
+        <w:ind w:left="432"/>
       </w:pPr>
       <w:r>
         <w:t>How to ‘Operationalize’ Machine Learning Insights</w:t>
@@ -1993,7 +2787,7 @@
                     <pic:cNvPicPr/>
                   </pic:nvPicPr>
                   <pic:blipFill>
-                    <a:blip r:embed="rId20"/>
+                    <a:blip r:embed="rId29"/>
                     <a:stretch>
                       <a:fillRect/>
                     </a:stretch>
@@ -2466,7 +3260,10 @@
     <w:p>
       <w:pPr>
         <w:pStyle w:val="Heading2"/>
-      </w:pPr>
+        <w:ind w:left="576"/>
+      </w:pPr>
+      <w:bookmarkStart w:id="0" w:name="_GoBack"/>
+      <w:bookmarkEnd w:id="0"/>
       <w:r>
         <w:t xml:space="preserve">Extensions to </w:t>
       </w:r>
@@ -2534,7 +3331,7 @@
     <w:p/>
     <w:p/>
     <w:sectPr>
-      <w:footerReference w:type="default" r:id="rId21"/>
+      <w:footerReference w:type="default" r:id="rId30"/>
       <w:pgSz w:w="12240" w:h="15840"/>
       <w:pgMar w:top="1267" w:right="1339" w:bottom="1339" w:left="1339" w:header="720" w:footer="720" w:gutter="0"/>
       <w:cols w:space="720"/>
@@ -2601,7 +3398,7 @@
           <w:rPr>
             <w:noProof/>
           </w:rPr>
-          <w:t>2</w:t>
+          <w:t>13</w:t>
         </w:r>
         <w:r>
           <w:rPr>
@@ -2932,10 +3729,11 @@
   <w:abstractNum w:abstractNumId="9">
     <w:nsid w:val="FFFFFF88"/>
     <w:multiLevelType w:val="singleLevel"/>
-    <w:tmpl w:val="44C23A14"/>
+    <w:tmpl w:val="424246C8"/>
     <w:lvl w:ilvl="0">
       <w:start w:val="1"/>
       <w:numFmt w:val="decimal"/>
+      <w:pStyle w:val="ListNumber"/>
       <w:lvlText w:val="%1."/>
       <w:lvlJc w:val="left"/>
       <w:pPr>
@@ -2952,10 +3750,11 @@
   <w:abstractNum w:abstractNumId="10">
     <w:nsid w:val="FFFFFF89"/>
     <w:multiLevelType w:val="singleLevel"/>
-    <w:tmpl w:val="BD14218A"/>
+    <w:tmpl w:val="D70ECBE2"/>
     <w:lvl w:ilvl="0">
       <w:start w:val="1"/>
       <w:numFmt w:val="bullet"/>
+      <w:pStyle w:val="ListBullet"/>
       <w:lvlText w:val=""/>
       <w:lvlJc w:val="left"/>
       <w:pPr>
@@ -2970,6 +3769,119 @@
     </w:lvl>
   </w:abstractNum>
   <w:abstractNum w:abstractNumId="11">
+    <w:nsid w:val="02547465"/>
+    <w:multiLevelType w:val="multilevel"/>
+    <w:tmpl w:val="342AA4EC"/>
+    <w:lvl w:ilvl="0">
+      <w:start w:val="4"/>
+      <w:numFmt w:val="decimal"/>
+      <w:lvlText w:val="%1."/>
+      <w:lvlJc w:val="left"/>
+      <w:pPr>
+        <w:tabs>
+          <w:tab w:val="num" w:pos="720"/>
+        </w:tabs>
+        <w:ind w:left="720" w:hanging="360"/>
+      </w:pPr>
+    </w:lvl>
+    <w:lvl w:ilvl="1" w:tentative="1">
+      <w:start w:val="1"/>
+      <w:numFmt w:val="decimal"/>
+      <w:lvlText w:val="%2."/>
+      <w:lvlJc w:val="left"/>
+      <w:pPr>
+        <w:tabs>
+          <w:tab w:val="num" w:pos="1440"/>
+        </w:tabs>
+        <w:ind w:left="1440" w:hanging="360"/>
+      </w:pPr>
+    </w:lvl>
+    <w:lvl w:ilvl="2" w:tentative="1">
+      <w:start w:val="1"/>
+      <w:numFmt w:val="decimal"/>
+      <w:lvlText w:val="%3."/>
+      <w:lvlJc w:val="left"/>
+      <w:pPr>
+        <w:tabs>
+          <w:tab w:val="num" w:pos="2160"/>
+        </w:tabs>
+        <w:ind w:left="2160" w:hanging="360"/>
+      </w:pPr>
+    </w:lvl>
+    <w:lvl w:ilvl="3" w:tentative="1">
+      <w:start w:val="1"/>
+      <w:numFmt w:val="decimal"/>
+      <w:lvlText w:val="%4."/>
+      <w:lvlJc w:val="left"/>
+      <w:pPr>
+        <w:tabs>
+          <w:tab w:val="num" w:pos="2880"/>
+        </w:tabs>
+        <w:ind w:left="2880" w:hanging="360"/>
+      </w:pPr>
+    </w:lvl>
+    <w:lvl w:ilvl="4" w:tentative="1">
+      <w:start w:val="1"/>
+      <w:numFmt w:val="decimal"/>
+      <w:lvlText w:val="%5."/>
+      <w:lvlJc w:val="left"/>
+      <w:pPr>
+        <w:tabs>
+          <w:tab w:val="num" w:pos="3600"/>
+        </w:tabs>
+        <w:ind w:left="3600" w:hanging="360"/>
+      </w:pPr>
+    </w:lvl>
+    <w:lvl w:ilvl="5" w:tentative="1">
+      <w:start w:val="1"/>
+      <w:numFmt w:val="decimal"/>
+      <w:lvlText w:val="%6."/>
+      <w:lvlJc w:val="left"/>
+      <w:pPr>
+        <w:tabs>
+          <w:tab w:val="num" w:pos="4320"/>
+        </w:tabs>
+        <w:ind w:left="4320" w:hanging="360"/>
+      </w:pPr>
+    </w:lvl>
+    <w:lvl w:ilvl="6" w:tentative="1">
+      <w:start w:val="1"/>
+      <w:numFmt w:val="decimal"/>
+      <w:lvlText w:val="%7."/>
+      <w:lvlJc w:val="left"/>
+      <w:pPr>
+        <w:tabs>
+          <w:tab w:val="num" w:pos="5040"/>
+        </w:tabs>
+        <w:ind w:left="5040" w:hanging="360"/>
+      </w:pPr>
+    </w:lvl>
+    <w:lvl w:ilvl="7" w:tentative="1">
+      <w:start w:val="1"/>
+      <w:numFmt w:val="decimal"/>
+      <w:lvlText w:val="%8."/>
+      <w:lvlJc w:val="left"/>
+      <w:pPr>
+        <w:tabs>
+          <w:tab w:val="num" w:pos="5760"/>
+        </w:tabs>
+        <w:ind w:left="5760" w:hanging="360"/>
+      </w:pPr>
+    </w:lvl>
+    <w:lvl w:ilvl="8" w:tentative="1">
+      <w:start w:val="1"/>
+      <w:numFmt w:val="decimal"/>
+      <w:lvlText w:val="%9."/>
+      <w:lvlJc w:val="left"/>
+      <w:pPr>
+        <w:tabs>
+          <w:tab w:val="num" w:pos="6480"/>
+        </w:tabs>
+        <w:ind w:left="6480" w:hanging="360"/>
+      </w:pPr>
+    </w:lvl>
+  </w:abstractNum>
+  <w:abstractNum w:abstractNumId="12">
     <w:nsid w:val="0B137A5E"/>
     <w:multiLevelType w:val="hybridMultilevel"/>
     <w:tmpl w:val="775A4E48"/>
@@ -3082,7 +3994,124 @@
       </w:pPr>
     </w:lvl>
   </w:abstractNum>
-  <w:abstractNum w:abstractNumId="12">
+  <w:abstractNum w:abstractNumId="13">
+    <w:nsid w:val="1B1103F1"/>
+    <w:multiLevelType w:val="multilevel"/>
+    <w:tmpl w:val="A9F24A8A"/>
+    <w:lvl w:ilvl="0">
+      <w:start w:val="1"/>
+      <w:numFmt w:val="decimal"/>
+      <w:lvlText w:val="%1."/>
+      <w:lvlJc w:val="left"/>
+      <w:pPr>
+        <w:tabs>
+          <w:tab w:val="num" w:pos="720"/>
+        </w:tabs>
+        <w:ind w:left="720" w:hanging="360"/>
+      </w:pPr>
+    </w:lvl>
+    <w:lvl w:ilvl="1">
+      <w:start w:val="1"/>
+      <w:numFmt w:val="bullet"/>
+      <w:lvlText w:val="o"/>
+      <w:lvlJc w:val="left"/>
+      <w:pPr>
+        <w:tabs>
+          <w:tab w:val="num" w:pos="1440"/>
+        </w:tabs>
+        <w:ind w:left="1440" w:hanging="360"/>
+      </w:pPr>
+      <w:rPr>
+        <w:rFonts w:ascii="Courier New" w:hAnsi="Courier New" w:hint="default"/>
+        <w:sz w:val="20"/>
+      </w:rPr>
+    </w:lvl>
+    <w:lvl w:ilvl="2" w:tentative="1">
+      <w:start w:val="1"/>
+      <w:numFmt w:val="decimal"/>
+      <w:lvlText w:val="%3."/>
+      <w:lvlJc w:val="left"/>
+      <w:pPr>
+        <w:tabs>
+          <w:tab w:val="num" w:pos="2160"/>
+        </w:tabs>
+        <w:ind w:left="2160" w:hanging="360"/>
+      </w:pPr>
+    </w:lvl>
+    <w:lvl w:ilvl="3" w:tentative="1">
+      <w:start w:val="1"/>
+      <w:numFmt w:val="decimal"/>
+      <w:lvlText w:val="%4."/>
+      <w:lvlJc w:val="left"/>
+      <w:pPr>
+        <w:tabs>
+          <w:tab w:val="num" w:pos="2880"/>
+        </w:tabs>
+        <w:ind w:left="2880" w:hanging="360"/>
+      </w:pPr>
+    </w:lvl>
+    <w:lvl w:ilvl="4" w:tentative="1">
+      <w:start w:val="1"/>
+      <w:numFmt w:val="decimal"/>
+      <w:lvlText w:val="%5."/>
+      <w:lvlJc w:val="left"/>
+      <w:pPr>
+        <w:tabs>
+          <w:tab w:val="num" w:pos="3600"/>
+        </w:tabs>
+        <w:ind w:left="3600" w:hanging="360"/>
+      </w:pPr>
+    </w:lvl>
+    <w:lvl w:ilvl="5" w:tentative="1">
+      <w:start w:val="1"/>
+      <w:numFmt w:val="decimal"/>
+      <w:lvlText w:val="%6."/>
+      <w:lvlJc w:val="left"/>
+      <w:pPr>
+        <w:tabs>
+          <w:tab w:val="num" w:pos="4320"/>
+        </w:tabs>
+        <w:ind w:left="4320" w:hanging="360"/>
+      </w:pPr>
+    </w:lvl>
+    <w:lvl w:ilvl="6" w:tentative="1">
+      <w:start w:val="1"/>
+      <w:numFmt w:val="decimal"/>
+      <w:lvlText w:val="%7."/>
+      <w:lvlJc w:val="left"/>
+      <w:pPr>
+        <w:tabs>
+          <w:tab w:val="num" w:pos="5040"/>
+        </w:tabs>
+        <w:ind w:left="5040" w:hanging="360"/>
+      </w:pPr>
+    </w:lvl>
+    <w:lvl w:ilvl="7" w:tentative="1">
+      <w:start w:val="1"/>
+      <w:numFmt w:val="decimal"/>
+      <w:lvlText w:val="%8."/>
+      <w:lvlJc w:val="left"/>
+      <w:pPr>
+        <w:tabs>
+          <w:tab w:val="num" w:pos="5760"/>
+        </w:tabs>
+        <w:ind w:left="5760" w:hanging="360"/>
+      </w:pPr>
+    </w:lvl>
+    <w:lvl w:ilvl="8" w:tentative="1">
+      <w:start w:val="1"/>
+      <w:numFmt w:val="decimal"/>
+      <w:lvlText w:val="%9."/>
+      <w:lvlJc w:val="left"/>
+      <w:pPr>
+        <w:tabs>
+          <w:tab w:val="num" w:pos="6480"/>
+        </w:tabs>
+        <w:ind w:left="6480" w:hanging="360"/>
+      </w:pPr>
+    </w:lvl>
+  </w:abstractNum>
+  <w:abstractNum w:abstractNumId="14">
     <w:nsid w:val="1D5A3231"/>
     <w:multiLevelType w:val="multilevel"/>
     <w:tmpl w:val="7C2E5DC6"/>
@@ -3168,7 +4197,7 @@
       </w:pPr>
     </w:lvl>
   </w:abstractNum>
-  <w:abstractNum w:abstractNumId="13">
+  <w:abstractNum w:abstractNumId="15">
     <w:nsid w:val="22957834"/>
     <w:multiLevelType w:val="hybridMultilevel"/>
     <w:tmpl w:val="64709B02"/>
@@ -3283,7 +4312,7 @@
       </w:rPr>
     </w:lvl>
   </w:abstractNum>
-  <w:abstractNum w:abstractNumId="14">
+  <w:abstractNum w:abstractNumId="16">
     <w:nsid w:val="28964E8B"/>
     <w:multiLevelType w:val="multilevel"/>
     <w:tmpl w:val="0122B350"/>
@@ -3369,7 +4398,7 @@
       </w:pPr>
     </w:lvl>
   </w:abstractNum>
-  <w:abstractNum w:abstractNumId="15">
+  <w:abstractNum w:abstractNumId="17">
     <w:nsid w:val="28F326FC"/>
     <w:multiLevelType w:val="multilevel"/>
     <w:tmpl w:val="EA52F1EA"/>
@@ -3455,7 +4484,7 @@
       </w:pPr>
     </w:lvl>
   </w:abstractNum>
-  <w:abstractNum w:abstractNumId="16">
+  <w:abstractNum w:abstractNumId="18">
     <w:nsid w:val="2D346772"/>
     <w:multiLevelType w:val="multilevel"/>
     <w:tmpl w:val="0409001D"/>
@@ -3541,7 +4570,120 @@
       </w:pPr>
     </w:lvl>
   </w:abstractNum>
-  <w:abstractNum w:abstractNumId="17">
+  <w:abstractNum w:abstractNumId="19">
+    <w:nsid w:val="3282734E"/>
+    <w:multiLevelType w:val="multilevel"/>
+    <w:tmpl w:val="8EE8CDA2"/>
+    <w:lvl w:ilvl="0">
+      <w:start w:val="3"/>
+      <w:numFmt w:val="decimal"/>
+      <w:lvlText w:val="%1."/>
+      <w:lvlJc w:val="left"/>
+      <w:pPr>
+        <w:tabs>
+          <w:tab w:val="num" w:pos="720"/>
+        </w:tabs>
+        <w:ind w:left="720" w:hanging="360"/>
+      </w:pPr>
+    </w:lvl>
+    <w:lvl w:ilvl="1" w:tentative="1">
+      <w:start w:val="1"/>
+      <w:numFmt w:val="decimal"/>
+      <w:lvlText w:val="%2."/>
+      <w:lvlJc w:val="left"/>
+      <w:pPr>
+        <w:tabs>
+          <w:tab w:val="num" w:pos="1440"/>
+        </w:tabs>
+        <w:ind w:left="1440" w:hanging="360"/>
+      </w:pPr>
+    </w:lvl>
+    <w:lvl w:ilvl="2" w:tentative="1">
+      <w:start w:val="1"/>
+      <w:numFmt w:val="decimal"/>
+      <w:lvlText w:val="%3."/>
+      <w:lvlJc w:val="left"/>
+      <w:pPr>
+        <w:tabs>
+          <w:tab w:val="num" w:pos="2160"/>
+        </w:tabs>
+        <w:ind w:left="2160" w:hanging="360"/>
+      </w:pPr>
+    </w:lvl>
+    <w:lvl w:ilvl="3" w:tentative="1">
+      <w:start w:val="1"/>
+      <w:numFmt w:val="decimal"/>
+      <w:lvlText w:val="%4."/>
+      <w:lvlJc w:val="left"/>
+      <w:pPr>
+        <w:tabs>
+          <w:tab w:val="num" w:pos="2880"/>
+        </w:tabs>
+        <w:ind w:left="2880" w:hanging="360"/>
+      </w:pPr>
+    </w:lvl>
+    <w:lvl w:ilvl="4" w:tentative="1">
+      <w:start w:val="1"/>
+      <w:numFmt w:val="decimal"/>
+      <w:lvlText w:val="%5."/>
+      <w:lvlJc w:val="left"/>
+      <w:pPr>
+        <w:tabs>
+          <w:tab w:val="num" w:pos="3600"/>
+        </w:tabs>
+        <w:ind w:left="3600" w:hanging="360"/>
+      </w:pPr>
+    </w:lvl>
+    <w:lvl w:ilvl="5" w:tentative="1">
+      <w:start w:val="1"/>
+      <w:numFmt w:val="decimal"/>
+      <w:lvlText w:val="%6."/>
+      <w:lvlJc w:val="left"/>
+      <w:pPr>
+        <w:tabs>
+          <w:tab w:val="num" w:pos="4320"/>
+        </w:tabs>
+        <w:ind w:left="4320" w:hanging="360"/>
+      </w:pPr>
+    </w:lvl>
+    <w:lvl w:ilvl="6" w:tentative="1">
+      <w:start w:val="1"/>
+      <w:numFmt w:val="decimal"/>
+      <w:lvlText w:val="%7."/>
+      <w:lvlJc w:val="left"/>
+      <w:pPr>
+        <w:tabs>
+          <w:tab w:val="num" w:pos="5040"/>
+        </w:tabs>
+        <w:ind w:left="5040" w:hanging="360"/>
+      </w:pPr>
+    </w:lvl>
+    <w:lvl w:ilvl="7" w:tentative="1">
+      <w:start w:val="1"/>
+      <w:numFmt w:val="decimal"/>
+      <w:lvlText w:val="%8."/>
+      <w:lvlJc w:val="left"/>
+      <w:pPr>
+        <w:tabs>
+          <w:tab w:val="num" w:pos="5760"/>
+        </w:tabs>
+        <w:ind w:left="5760" w:hanging="360"/>
+      </w:pPr>
+    </w:lvl>
+    <w:lvl w:ilvl="8" w:tentative="1">
+      <w:start w:val="1"/>
+      <w:numFmt w:val="decimal"/>
+      <w:lvlText w:val="%9."/>
+      <w:lvlJc w:val="left"/>
+      <w:pPr>
+        <w:tabs>
+          <w:tab w:val="num" w:pos="6480"/>
+        </w:tabs>
+        <w:ind w:left="6480" w:hanging="360"/>
+      </w:pPr>
+    </w:lvl>
+  </w:abstractNum>
+  <w:abstractNum w:abstractNumId="20">
     <w:nsid w:val="3F530A94"/>
     <w:multiLevelType w:val="multilevel"/>
     <w:tmpl w:val="7C2E5DC6"/>
@@ -3627,7 +4769,7 @@
       </w:pPr>
     </w:lvl>
   </w:abstractNum>
-  <w:abstractNum w:abstractNumId="18">
+  <w:abstractNum w:abstractNumId="21">
     <w:nsid w:val="418E1C54"/>
     <w:multiLevelType w:val="multilevel"/>
     <w:tmpl w:val="F704E286"/>
@@ -3638,7 +4780,7 @@
       <w:lvlText w:val="%1"/>
       <w:lvlJc w:val="left"/>
       <w:pPr>
-        <w:ind w:left="432" w:hanging="432"/>
+        <w:ind w:left="1692" w:hanging="432"/>
       </w:pPr>
     </w:lvl>
     <w:lvl w:ilvl="1">
@@ -3648,7 +4790,7 @@
       <w:lvlText w:val="%1.%2"/>
       <w:lvlJc w:val="left"/>
       <w:pPr>
-        <w:ind w:left="576" w:hanging="576"/>
+        <w:ind w:left="4716" w:hanging="576"/>
       </w:pPr>
     </w:lvl>
     <w:lvl w:ilvl="2">
@@ -3658,7 +4800,7 @@
       <w:lvlText w:val="%1.%2.%3"/>
       <w:lvlJc w:val="left"/>
       <w:pPr>
-        <w:ind w:left="720" w:hanging="720"/>
+        <w:ind w:left="4230" w:hanging="720"/>
       </w:pPr>
     </w:lvl>
     <w:lvl w:ilvl="3">
@@ -3722,7 +4864,7 @@
       </w:pPr>
     </w:lvl>
   </w:abstractNum>
-  <w:abstractNum w:abstractNumId="19">
+  <w:abstractNum w:abstractNumId="22">
     <w:nsid w:val="446E7D3D"/>
     <w:multiLevelType w:val="multilevel"/>
     <w:tmpl w:val="2620EB06"/>
@@ -3808,7 +4950,7 @@
       </w:pPr>
     </w:lvl>
   </w:abstractNum>
-  <w:abstractNum w:abstractNumId="20">
+  <w:abstractNum w:abstractNumId="23">
     <w:nsid w:val="46C82C9A"/>
     <w:multiLevelType w:val="hybridMultilevel"/>
     <w:tmpl w:val="63F07864"/>
@@ -3924,7 +5066,7 @@
       </w:rPr>
     </w:lvl>
   </w:abstractNum>
-  <w:abstractNum w:abstractNumId="21">
+  <w:abstractNum w:abstractNumId="24">
     <w:nsid w:val="49BC0320"/>
     <w:multiLevelType w:val="hybridMultilevel"/>
     <w:tmpl w:val="DC3C7298"/>
@@ -4039,7 +5181,7 @@
       </w:rPr>
     </w:lvl>
   </w:abstractNum>
-  <w:abstractNum w:abstractNumId="22">
+  <w:abstractNum w:abstractNumId="25">
     <w:nsid w:val="4C9E1FD4"/>
     <w:multiLevelType w:val="hybridMultilevel"/>
     <w:tmpl w:val="A106FFF2"/>
@@ -4152,7 +5294,7 @@
       </w:pPr>
     </w:lvl>
   </w:abstractNum>
-  <w:abstractNum w:abstractNumId="23">
+  <w:abstractNum w:abstractNumId="26">
     <w:nsid w:val="52083510"/>
     <w:multiLevelType w:val="hybridMultilevel"/>
     <w:tmpl w:val="BE6E19F6"/>
@@ -4271,7 +5413,7 @@
       </w:rPr>
     </w:lvl>
   </w:abstractNum>
-  <w:abstractNum w:abstractNumId="24">
+  <w:abstractNum w:abstractNumId="27">
     <w:nsid w:val="5B226C1F"/>
     <w:multiLevelType w:val="hybridMultilevel"/>
     <w:tmpl w:val="49ACD974"/>
@@ -4386,7 +5528,7 @@
       </w:rPr>
     </w:lvl>
   </w:abstractNum>
-  <w:abstractNum w:abstractNumId="25">
+  <w:abstractNum w:abstractNumId="28">
     <w:nsid w:val="5D7D5720"/>
     <w:multiLevelType w:val="hybridMultilevel"/>
     <w:tmpl w:val="6BBEC44C"/>
@@ -4499,7 +5641,7 @@
       </w:pPr>
     </w:lvl>
   </w:abstractNum>
-  <w:abstractNum w:abstractNumId="26">
+  <w:abstractNum w:abstractNumId="29">
     <w:nsid w:val="5DCC379C"/>
     <w:multiLevelType w:val="hybridMultilevel"/>
     <w:tmpl w:val="574EA270"/>
@@ -4588,7 +5730,7 @@
       </w:pPr>
     </w:lvl>
   </w:abstractNum>
-  <w:abstractNum w:abstractNumId="27">
+  <w:abstractNum w:abstractNumId="30">
     <w:nsid w:val="64974CE9"/>
     <w:multiLevelType w:val="multilevel"/>
     <w:tmpl w:val="1AD848CC"/>
@@ -4674,7 +5816,7 @@
       </w:pPr>
     </w:lvl>
   </w:abstractNum>
-  <w:abstractNum w:abstractNumId="28">
+  <w:abstractNum w:abstractNumId="31">
     <w:nsid w:val="6C901CF9"/>
     <w:multiLevelType w:val="hybridMultilevel"/>
     <w:tmpl w:val="2F4A75D8"/>
@@ -4761,7 +5903,7 @@
       </w:pPr>
     </w:lvl>
   </w:abstractNum>
-  <w:abstractNum w:abstractNumId="29">
+  <w:abstractNum w:abstractNumId="32">
     <w:nsid w:val="6CA420EA"/>
     <w:multiLevelType w:val="multilevel"/>
     <w:tmpl w:val="749E4C1E"/>
@@ -4847,7 +5989,120 @@
       </w:pPr>
     </w:lvl>
   </w:abstractNum>
-  <w:abstractNum w:abstractNumId="30">
+  <w:abstractNum w:abstractNumId="33">
+    <w:nsid w:val="6E7552E8"/>
+    <w:multiLevelType w:val="multilevel"/>
+    <w:tmpl w:val="C0B441EC"/>
+    <w:lvl w:ilvl="0">
+      <w:start w:val="1"/>
+      <w:numFmt w:val="decimal"/>
+      <w:lvlText w:val="%1."/>
+      <w:lvlJc w:val="left"/>
+      <w:pPr>
+        <w:tabs>
+          <w:tab w:val="num" w:pos="720"/>
+        </w:tabs>
+        <w:ind w:left="720" w:hanging="360"/>
+      </w:pPr>
+    </w:lvl>
+    <w:lvl w:ilvl="1" w:tentative="1">
+      <w:start w:val="1"/>
+      <w:numFmt w:val="decimal"/>
+      <w:lvlText w:val="%2."/>
+      <w:lvlJc w:val="left"/>
+      <w:pPr>
+        <w:tabs>
+          <w:tab w:val="num" w:pos="1440"/>
+        </w:tabs>
+        <w:ind w:left="1440" w:hanging="360"/>
+      </w:pPr>
+    </w:lvl>
+    <w:lvl w:ilvl="2" w:tentative="1">
+      <w:start w:val="1"/>
+      <w:numFmt w:val="decimal"/>
+      <w:lvlText w:val="%3."/>
+      <w:lvlJc w:val="left"/>
+      <w:pPr>
+        <w:tabs>
+          <w:tab w:val="num" w:pos="2160"/>
+        </w:tabs>
+        <w:ind w:left="2160" w:hanging="360"/>
+      </w:pPr>
+    </w:lvl>
+    <w:lvl w:ilvl="3" w:tentative="1">
+      <w:start w:val="1"/>
+      <w:numFmt w:val="decimal"/>
+      <w:lvlText w:val="%4."/>
+      <w:lvlJc w:val="left"/>
+      <w:pPr>
+        <w:tabs>
+          <w:tab w:val="num" w:pos="2880"/>
+        </w:tabs>
+        <w:ind w:left="2880" w:hanging="360"/>
+      </w:pPr>
+    </w:lvl>
+    <w:lvl w:ilvl="4" w:tentative="1">
+      <w:start w:val="1"/>
+      <w:numFmt w:val="decimal"/>
+      <w:lvlText w:val="%5."/>
+      <w:lvlJc w:val="left"/>
+      <w:pPr>
+        <w:tabs>
+          <w:tab w:val="num" w:pos="3600"/>
+        </w:tabs>
+        <w:ind w:left="3600" w:hanging="360"/>
+      </w:pPr>
+    </w:lvl>
+    <w:lvl w:ilvl="5" w:tentative="1">
+      <w:start w:val="1"/>
+      <w:numFmt w:val="decimal"/>
+      <w:lvlText w:val="%6."/>
+      <w:lvlJc w:val="left"/>
+      <w:pPr>
+        <w:tabs>
+          <w:tab w:val="num" w:pos="4320"/>
+        </w:tabs>
+        <w:ind w:left="4320" w:hanging="360"/>
+      </w:pPr>
+    </w:lvl>
+    <w:lvl w:ilvl="6" w:tentative="1">
+      <w:start w:val="1"/>
+      <w:numFmt w:val="decimal"/>
+      <w:lvlText w:val="%7."/>
+      <w:lvlJc w:val="left"/>
+      <w:pPr>
+        <w:tabs>
+          <w:tab w:val="num" w:pos="5040"/>
+        </w:tabs>
+        <w:ind w:left="5040" w:hanging="360"/>
+      </w:pPr>
+    </w:lvl>
+    <w:lvl w:ilvl="7" w:tentative="1">
+      <w:start w:val="1"/>
+      <w:numFmt w:val="decimal"/>
+      <w:lvlText w:val="%8."/>
+      <w:lvlJc w:val="left"/>
+      <w:pPr>
+        <w:tabs>
+          <w:tab w:val="num" w:pos="5760"/>
+        </w:tabs>
+        <w:ind w:left="5760" w:hanging="360"/>
+      </w:pPr>
+    </w:lvl>
+    <w:lvl w:ilvl="8" w:tentative="1">
+      <w:start w:val="1"/>
+      <w:numFmt w:val="decimal"/>
+      <w:lvlText w:val="%9."/>
+      <w:lvlJc w:val="left"/>
+      <w:pPr>
+        <w:tabs>
+          <w:tab w:val="num" w:pos="6480"/>
+        </w:tabs>
+        <w:ind w:left="6480" w:hanging="360"/>
+      </w:pPr>
+    </w:lvl>
+  </w:abstractNum>
+  <w:abstractNum w:abstractNumId="34">
     <w:nsid w:val="7B653084"/>
     <w:multiLevelType w:val="multilevel"/>
     <w:tmpl w:val="B6D835D4"/>
@@ -4937,16 +6192,16 @@
     <w:abstractNumId w:val="10"/>
   </w:num>
   <w:num w:numId="2">
-    <w:abstractNumId w:val="20"/>
+    <w:abstractNumId w:val="23"/>
   </w:num>
   <w:num w:numId="3">
+    <w:abstractNumId w:val="27"/>
+  </w:num>
+  <w:num w:numId="4">
     <w:abstractNumId w:val="24"/>
   </w:num>
-  <w:num w:numId="4">
-    <w:abstractNumId w:val="21"/>
-  </w:num>
   <w:num w:numId="5">
-    <w:abstractNumId w:val="13"/>
+    <w:abstractNumId w:val="15"/>
   </w:num>
   <w:num w:numId="6">
     <w:abstractNumId w:val="8"/>
@@ -4976,55 +6231,67 @@
     <w:abstractNumId w:val="1"/>
   </w:num>
   <w:num w:numId="15">
-    <w:abstractNumId w:val="23"/>
+    <w:abstractNumId w:val="26"/>
   </w:num>
   <w:num w:numId="16">
-    <w:abstractNumId w:val="28"/>
+    <w:abstractNumId w:val="31"/>
   </w:num>
   <w:num w:numId="17">
-    <w:abstractNumId w:val="25"/>
+    <w:abstractNumId w:val="28"/>
   </w:num>
   <w:num w:numId="18">
     <w:abstractNumId w:val="0"/>
   </w:num>
   <w:num w:numId="19">
+    <w:abstractNumId w:val="25"/>
+  </w:num>
+  <w:num w:numId="20">
+    <w:abstractNumId w:val="12"/>
+  </w:num>
+  <w:num w:numId="21">
+    <w:abstractNumId w:val="29"/>
+  </w:num>
+  <w:num w:numId="22">
+    <w:abstractNumId w:val="21"/>
+  </w:num>
+  <w:num w:numId="23">
+    <w:abstractNumId w:val="32"/>
+  </w:num>
+  <w:num w:numId="24">
+    <w:abstractNumId w:val="18"/>
+  </w:num>
+  <w:num w:numId="25">
+    <w:abstractNumId w:val="20"/>
+  </w:num>
+  <w:num w:numId="26">
+    <w:abstractNumId w:val="30"/>
+  </w:num>
+  <w:num w:numId="27">
+    <w:abstractNumId w:val="14"/>
+  </w:num>
+  <w:num w:numId="28">
+    <w:abstractNumId w:val="16"/>
+  </w:num>
+  <w:num w:numId="29">
+    <w:abstractNumId w:val="17"/>
+  </w:num>
+  <w:num w:numId="30">
     <w:abstractNumId w:val="22"/>
   </w:num>
-  <w:num w:numId="20">
-    <w:abstractNumId w:val="11"/>
+  <w:num w:numId="31">
+    <w:abstractNumId w:val="34"/>
   </w:num>
-  <w:num w:numId="21">
-    <w:abstractNumId w:val="26"/>
+  <w:num w:numId="32">
+    <w:abstractNumId w:val="13"/>
   </w:num>
-  <w:num w:numId="22">
-    <w:abstractNumId w:val="18"/>
+  <w:num w:numId="33">
+    <w:abstractNumId w:val="33"/>
   </w:num>
-  <w:num w:numId="23">
-    <w:abstractNumId w:val="29"/>
-  </w:num>
-  <w:num w:numId="24">
-    <w:abstractNumId w:val="16"/>
-  </w:num>
-  <w:num w:numId="25">
-    <w:abstractNumId w:val="17"/>
-  </w:num>
-  <w:num w:numId="26">
-    <w:abstractNumId w:val="27"/>
-  </w:num>
-  <w:num w:numId="27">
-    <w:abstractNumId w:val="12"/>
-  </w:num>
-  <w:num w:numId="28">
-    <w:abstractNumId w:val="14"/>
-  </w:num>
-  <w:num w:numId="29">
-    <w:abstractNumId w:val="15"/>
-  </w:num>
-  <w:num w:numId="30">
+  <w:num w:numId="34">
     <w:abstractNumId w:val="19"/>
   </w:num>
-  <w:num w:numId="31">
-    <w:abstractNumId w:val="30"/>
+  <w:num w:numId="35">
+    <w:abstractNumId w:val="11"/>
   </w:num>
 </w:numbering>
 </file>
@@ -5047,7 +6314,7 @@
       </w:pPr>
     </w:pPrDefault>
   </w:docDefaults>
-  <w:latentStyles w:defLockedState="0" w:defUIPriority="99" w:defSemiHidden="0" w:defUnhideWhenUsed="0" w:defQFormat="0" w:count="380">
+  <w:latentStyles w:defLockedState="0" w:defUIPriority="99" w:defSemiHidden="0" w:defUnhideWhenUsed="0" w:defQFormat="0" w:count="381">
     <w:lsdException w:name="Normal" w:uiPriority="0" w:qFormat="1"/>
     <w:lsdException w:name="heading 1" w:uiPriority="9" w:qFormat="1"/>
     <w:lsdException w:name="heading 2" w:semiHidden="1" w:uiPriority="9" w:unhideWhenUsed="1" w:qFormat="1"/>
@@ -5153,7 +6420,6 @@
     <w:lsdException w:name="HTML Sample" w:semiHidden="1" w:unhideWhenUsed="1"/>
     <w:lsdException w:name="HTML Typewriter" w:semiHidden="1" w:unhideWhenUsed="1"/>
     <w:lsdException w:name="HTML Variable" w:semiHidden="1" w:unhideWhenUsed="1"/>
-    <w:lsdException w:name="Normal Table" w:semiHidden="1" w:unhideWhenUsed="1"/>
     <w:lsdException w:name="annotation subject" w:semiHidden="1" w:unhideWhenUsed="1"/>
     <w:lsdException w:name="No List" w:semiHidden="1" w:unhideWhenUsed="1"/>
     <w:lsdException w:name="Outline List 1" w:semiHidden="1" w:unhideWhenUsed="1"/>
@@ -5200,10 +6466,8 @@
     <w:lsdException w:name="Table Subtle 2" w:semiHidden="1" w:unhideWhenUsed="1"/>
     <w:lsdException w:name="Table Web 1" w:semiHidden="1" w:unhideWhenUsed="1"/>
     <w:lsdException w:name="Table Web 2" w:semiHidden="1" w:unhideWhenUsed="1"/>
-    <w:lsdException w:name="Table Web 3" w:semiHidden="1" w:unhideWhenUsed="1"/>
     <w:lsdException w:name="Balloon Text" w:semiHidden="1" w:unhideWhenUsed="1"/>
     <w:lsdException w:name="Table Grid" w:uiPriority="39"/>
-    <w:lsdException w:name="Table Theme" w:semiHidden="1" w:unhideWhenUsed="1"/>
     <w:lsdException w:name="Placeholder Text" w:semiHidden="1"/>
     <w:lsdException w:name="No Spacing" w:semiHidden="1" w:uiPriority="1" w:unhideWhenUsed="1" w:qFormat="1"/>
     <w:lsdException w:name="Light Shading" w:uiPriority="60"/>
@@ -5419,6 +6683,7 @@
     <w:lsdException w:name="List Table 5 Dark Accent 6" w:uiPriority="50"/>
     <w:lsdException w:name="List Table 6 Colorful Accent 6" w:uiPriority="51"/>
     <w:lsdException w:name="List Table 7 Colorful Accent 6" w:uiPriority="52"/>
+    <w:lsdException w:name="Mention" w:semiHidden="1" w:unhideWhenUsed="1"/>
   </w:latentStyles>
   <w:style w:type="paragraph" w:default="1" w:styleId="Normal">
     <w:name w:val="Normal"/>
@@ -5965,7 +7230,6 @@
     <w:name w:val="Emphasis"/>
     <w:basedOn w:val="DefaultParagraphFont"/>
     <w:uiPriority w:val="20"/>
-    <w:semiHidden/>
     <w:unhideWhenUsed/>
     <w:qFormat/>
     <w:rPr>
@@ -6467,6 +7731,30 @@
       <w:ind w:left="1920"/>
     </w:pPr>
   </w:style>
+  <w:style w:type="paragraph" w:styleId="NormalWeb">
+    <w:name w:val="Normal (Web)"/>
+    <w:basedOn w:val="Normal"/>
+    <w:uiPriority w:val="99"/>
+    <w:unhideWhenUsed/>
+    <w:rsid w:val="008A3F92"/>
+    <w:pPr>
+      <w:spacing w:before="100" w:beforeAutospacing="1" w:after="100" w:afterAutospacing="1"/>
+    </w:pPr>
+    <w:rPr>
+      <w:rFonts w:ascii="Times New Roman" w:hAnsi="Times New Roman" w:cs="Times New Roman"/>
+    </w:rPr>
+  </w:style>
+  <w:style w:type="character" w:styleId="Strong">
+    <w:name w:val="Strong"/>
+    <w:basedOn w:val="DefaultParagraphFont"/>
+    <w:uiPriority w:val="22"/>
+    <w:qFormat/>
+    <w:rsid w:val="008A3F92"/>
+    <w:rPr>
+      <w:b/>
+      <w:bCs/>
+    </w:rPr>
+  </w:style>
 </w:styles>
 </file>
 

</xml_diff>